<commit_message>
Update data management plan
</commit_message>
<xml_diff>
--- a/proposal/dmp.docx
+++ b/proposal/dmp.docx
@@ -129,16 +129,6 @@
               </w:rPr>
               <w:t>questions.</w:t>
             </w:r>
-            <w:r>
-              <w:rPr>
-                <w:rFonts w:ascii="Verdana" w:hAnsi="Verdana" w:cstheme="minorHAnsi"/>
-                <w:i/>
-                <w:iCs/>
-                <w:sz w:val="20"/>
-                <w:szCs w:val="20"/>
-              </w:rPr>
-              <w:t xml:space="preserve"> </w:t>
-            </w:r>
           </w:p>
           <w:p>
             <w:pPr>
@@ -717,7 +707,7 @@
                 <w:sz w:val="20"/>
                 <w:szCs w:val="20"/>
               </w:rPr>
-              <w:t>TODO</w:t>
+              <w:t>Geert De Maere will provide the data. Indraneel Mahendrakumar will look after and use the data.</w:t>
             </w:r>
           </w:p>
           <w:p>
@@ -1540,17 +1530,7 @@
                 <w:sz w:val="16"/>
                 <w:szCs w:val="16"/>
               </w:rPr>
-              <w:t>U</w:t>
-            </w:r>
-            <w:r>
-              <w:rPr>
-                <w:rFonts w:ascii="Verdana" w:hAnsi="Verdana" w:cstheme="minorHAnsi"/>
-                <w:i/>
-                <w:iCs/>
-                <w:sz w:val="16"/>
-                <w:szCs w:val="16"/>
-              </w:rPr>
-              <w:t>niversity</w:t>
+              <w:t>university</w:t>
             </w:r>
             <w:r>
               <w:rPr>
@@ -1916,6 +1896,7 @@
                 <w:sz w:val="20"/>
                 <w:szCs w:val="20"/>
               </w:rPr>
+              <w:lastRenderedPageBreak/>
               <w:t>Since the da</w:t>
             </w:r>
             <w:r>
@@ -3665,6 +3646,7 @@
                 <w:sz w:val="20"/>
                 <w:szCs w:val="20"/>
               </w:rPr>
+              <w:lastRenderedPageBreak/>
               <w:t>6</w:t>
             </w:r>
             <w:r>
@@ -3786,7 +3768,6 @@
                 <w:sz w:val="16"/>
                 <w:szCs w:val="16"/>
               </w:rPr>
-              <w:lastRenderedPageBreak/>
               <w:t>If you are unsure as to what constitutes a ‘large volume’ please contact the ethics committee</w:t>
             </w:r>
           </w:p>
@@ -7187,7 +7168,7 @@
             <w:pPr>
               <w:rPr>
                 <w:rFonts w:ascii="Verdana" w:hAnsi="Verdana" w:cstheme="minorHAnsi"/>
-                <w:b/>
+                <w:bCs/>
                 <w:sz w:val="20"/>
                 <w:szCs w:val="20"/>
               </w:rPr>
@@ -7201,6 +7182,15 @@
               </w:rPr>
               <w:t xml:space="preserve">Signed: </w:t>
             </w:r>
+            <w:r>
+              <w:rPr>
+                <w:rFonts w:ascii="Verdana" w:hAnsi="Verdana" w:cstheme="minorHAnsi"/>
+                <w:bCs/>
+                <w:sz w:val="20"/>
+                <w:szCs w:val="20"/>
+              </w:rPr>
+              <w:t>Indraneel Mahendrakumar</w:t>
+            </w:r>
           </w:p>
           <w:p>
             <w:pPr>
@@ -7295,7 +7285,25 @@
                 <w:sz w:val="20"/>
                 <w:szCs w:val="20"/>
               </w:rPr>
-              <w:t>23 October 2023</w:t>
+              <w:t>2</w:t>
+            </w:r>
+            <w:r>
+              <w:rPr>
+                <w:rFonts w:ascii="Verdana" w:hAnsi="Verdana" w:cstheme="minorHAnsi"/>
+                <w:bCs/>
+                <w:sz w:val="20"/>
+                <w:szCs w:val="20"/>
+              </w:rPr>
+              <w:t>5</w:t>
+            </w:r>
+            <w:r>
+              <w:rPr>
+                <w:rFonts w:ascii="Verdana" w:hAnsi="Verdana" w:cstheme="minorHAnsi"/>
+                <w:bCs/>
+                <w:sz w:val="20"/>
+                <w:szCs w:val="20"/>
+              </w:rPr>
+              <w:t xml:space="preserve"> October 2023</w:t>
             </w:r>
           </w:p>
           <w:p>
@@ -10496,16 +10504,25 @@
 </file>
 
 <file path=customXml/item1.xml><?xml version="1.0" encoding="utf-8"?>
+<b:Sources xmlns:b="http://schemas.openxmlformats.org/officeDocument/2006/bibliography" xmlns="http://schemas.openxmlformats.org/officeDocument/2006/bibliography" SelectedStyle="/APA.XSL" StyleName="APA"/>
+</file>
+
+<file path=customXml/item2.xml><?xml version="1.0" encoding="utf-8"?>
 <p:properties xmlns:p="http://schemas.microsoft.com/office/2006/metadata/properties" xmlns:xsi="http://www.w3.org/2001/XMLSchema-instance" xmlns:pc="http://schemas.microsoft.com/office/infopath/2007/PartnerControls">
   <documentManagement/>
 </p:properties>
 </file>
 
-<file path=customXml/item2.xml><?xml version="1.0" encoding="utf-8"?>
-<b:Sources xmlns:b="http://schemas.openxmlformats.org/officeDocument/2006/bibliography" xmlns="http://schemas.openxmlformats.org/officeDocument/2006/bibliography" SelectedStyle="/APA.XSL" StyleName="APA"/>
+<file path=customXml/item3.xml><?xml version="1.0" encoding="utf-8"?>
+<?mso-contentType ?>
+<FormTemplates xmlns="http://schemas.microsoft.com/sharepoint/v3/contenttype/forms">
+  <Display>DocumentLibraryForm</Display>
+  <Edit>DocumentLibraryForm</Edit>
+  <New>DocumentLibraryForm</New>
+</FormTemplates>
 </file>
 
-<file path=customXml/item3.xml><?xml version="1.0" encoding="utf-8"?>
+<file path=customXml/item4.xml><?xml version="1.0" encoding="utf-8"?>
 <ct:contentTypeSchema xmlns:ct="http://schemas.microsoft.com/office/2006/metadata/contentType" xmlns:ma="http://schemas.microsoft.com/office/2006/metadata/properties/metaAttributes" ct:_="" ma:_="" ma:contentTypeName="Document" ma:contentTypeID="0x0101001DEF433D0ED5FE47A766ECF7B5B35395" ma:contentTypeVersion="4" ma:contentTypeDescription="Create a new document." ma:contentTypeScope="" ma:versionID="7c9de0c3a4cf4d801acc7f57e7e0072b">
   <xsd:schema xmlns:xsd="http://www.w3.org/2001/XMLSchema" xmlns:xs="http://www.w3.org/2001/XMLSchema" xmlns:p="http://schemas.microsoft.com/office/2006/metadata/properties" xmlns:ns2="3e13d111-194f-46b7-9f3a-0b22d9a5dd76" xmlns:ns3="5f727c75-887a-4743-b86f-092f0d48dd71" targetNamespace="http://schemas.microsoft.com/office/2006/metadata/properties" ma:root="true" ma:fieldsID="3eb8710243499c952522be131663bda4" ns2:_="" ns3:_="">
     <xsd:import namespace="3e13d111-194f-46b7-9f3a-0b22d9a5dd76"/>
@@ -10670,16 +10687,15 @@
 </ct:contentTypeSchema>
 </file>
 
-<file path=customXml/item4.xml><?xml version="1.0" encoding="utf-8"?>
-<?mso-contentType ?>
-<FormTemplates xmlns="http://schemas.microsoft.com/sharepoint/v3/contenttype/forms">
-  <Display>DocumentLibraryForm</Display>
-  <Edit>DocumentLibraryForm</Edit>
-  <New>DocumentLibraryForm</New>
-</FormTemplates>
+<file path=customXml/itemProps1.xml><?xml version="1.0" encoding="utf-8"?>
+<ds:datastoreItem xmlns:ds="http://schemas.openxmlformats.org/officeDocument/2006/customXml" ds:itemID="{91B843E6-7DD7-4A72-ABF7-084F66E6B92E}">
+  <ds:schemaRefs>
+    <ds:schemaRef ds:uri="http://schemas.openxmlformats.org/officeDocument/2006/bibliography"/>
+  </ds:schemaRefs>
+</ds:datastoreItem>
 </file>
 
-<file path=customXml/itemProps1.xml><?xml version="1.0" encoding="utf-8"?>
+<file path=customXml/itemProps2.xml><?xml version="1.0" encoding="utf-8"?>
 <ds:datastoreItem xmlns:ds="http://schemas.openxmlformats.org/officeDocument/2006/customXml" ds:itemID="{45725966-D310-4FD9-9311-61ADFD10D5B2}">
   <ds:schemaRefs>
     <ds:schemaRef ds:uri="http://schemas.microsoft.com/office/2006/metadata/properties"/>
@@ -10688,15 +10704,15 @@
 </ds:datastoreItem>
 </file>
 
-<file path=customXml/itemProps2.xml><?xml version="1.0" encoding="utf-8"?>
-<ds:datastoreItem xmlns:ds="http://schemas.openxmlformats.org/officeDocument/2006/customXml" ds:itemID="{91B843E6-7DD7-4A72-ABF7-084F66E6B92E}">
+<file path=customXml/itemProps3.xml><?xml version="1.0" encoding="utf-8"?>
+<ds:datastoreItem xmlns:ds="http://schemas.openxmlformats.org/officeDocument/2006/customXml" ds:itemID="{3F2092D5-1824-46F1-97E7-49ADAC6E5FEC}">
   <ds:schemaRefs>
-    <ds:schemaRef ds:uri="http://schemas.openxmlformats.org/officeDocument/2006/bibliography"/>
+    <ds:schemaRef ds:uri="http://schemas.microsoft.com/sharepoint/v3/contenttype/forms"/>
   </ds:schemaRefs>
 </ds:datastoreItem>
 </file>
 
-<file path=customXml/itemProps3.xml><?xml version="1.0" encoding="utf-8"?>
+<file path=customXml/itemProps4.xml><?xml version="1.0" encoding="utf-8"?>
 <ds:datastoreItem xmlns:ds="http://schemas.openxmlformats.org/officeDocument/2006/customXml" ds:itemID="{A36C3C31-D7AA-4372-AA6E-9F8B98FABB7E}">
   <ds:schemaRefs>
     <ds:schemaRef ds:uri="http://schemas.microsoft.com/office/2006/metadata/contentType"/>
@@ -10713,12 +10729,4 @@
     <ds:schemaRef ds:uri="http://schemas.microsoft.com/internal/obd"/>
   </ds:schemaRefs>
 </ds:datastoreItem>
-</file>
-
-<file path=customXml/itemProps4.xml><?xml version="1.0" encoding="utf-8"?>
-<ds:datastoreItem xmlns:ds="http://schemas.openxmlformats.org/officeDocument/2006/customXml" ds:itemID="{3F2092D5-1824-46F1-97E7-49ADAC6E5FEC}">
-  <ds:schemaRefs>
-    <ds:schemaRef ds:uri="http://schemas.microsoft.com/sharepoint/v3/contenttype/forms"/>
-  </ds:schemaRefs>
-</ds:datastoreItem>
 </file>
</xml_diff>